<commit_message>
Updated proposal and README files
</commit_message>
<xml_diff>
--- a/Documents/SCD Proposal.docx
+++ b/Documents/SCD Proposal.docx
@@ -12,7 +12,7 @@
           <w:lang w:eastAsia="en-CA"/>
         </w:rPr>
         <w:drawing>
-          <wp:anchor distT="0" distB="0" distL="114300" distR="114300" simplePos="0" relativeHeight="251658240" behindDoc="1" locked="0" layoutInCell="1" allowOverlap="1">
+          <wp:anchor distT="0" distB="0" distL="114300" distR="114300" simplePos="0" relativeHeight="251658240" behindDoc="1" locked="0" layoutInCell="1" allowOverlap="1" wp14:anchorId="22D4B167" wp14:editId="54A692E2">
             <wp:simplePos x="0" y="0"/>
             <wp:positionH relativeFrom="column">
               <wp:posOffset>3857625</wp:posOffset>
@@ -76,32 +76,12 @@
         </w:drawing>
       </w:r>
       <w:r>
-        <w:t>January 10</w:t>
-      </w:r>
-      <w:r>
-        <w:t xml:space="preserve">, </w:t>
-      </w:r>
-      <w:r>
-        <w:t>2017</w:t>
-      </w:r>
-    </w:p>
-    <w:p>
-      <w:pPr>
-        <w:spacing w:after="120" w:line="240" w:lineRule="auto"/>
-        <w:rPr>
-          <w:b/>
-          <w:i/>
-        </w:rPr>
-      </w:pPr>
-      <w:r>
         <w:rPr>
           <w:b/>
           <w:i/>
         </w:rPr>
         <w:t>Proposal for the Software Controlled Drone Project</w:t>
       </w:r>
-      <w:bookmarkStart w:id="0" w:name="_GoBack"/>
-      <w:bookmarkEnd w:id="0"/>
     </w:p>
     <w:p>
       <w:r>
@@ -376,6 +356,55 @@
         <w:t>hich provides insight into similar efforts.</w:t>
       </w:r>
     </w:p>
+    <w:p>
+      <w:r>
+        <w:t xml:space="preserve">The first article discusses how </w:t>
+      </w:r>
+      <w:r>
+        <w:t xml:space="preserve">UAVS have been getting a lot of attention due to its low cost of implementation and how an AR drone is being controlled by a motion capture system to follow a </w:t>
+      </w:r>
+      <w:r>
+        <w:t xml:space="preserve">moving target. </w:t>
+      </w:r>
+      <w:r>
+        <w:t>[@7786340]</w:t>
+      </w:r>
+    </w:p>
+    <w:p>
+      <w:r>
+        <w:t xml:space="preserve">The second article discusses how to collect input information </w:t>
+      </w:r>
+      <w:r>
+        <w:t>for the controller used for the AR drone. [@6852167]</w:t>
+      </w:r>
+    </w:p>
+    <w:p>
+      <w:r>
+        <w:lastRenderedPageBreak/>
+        <w:t xml:space="preserve">The third article discusses </w:t>
+      </w:r>
+      <w:r>
+        <w:rPr>
+          <w:lang w:val="en-US"/>
+        </w:rPr>
+        <w:t>estimating UAV systems total ownership cost including hardware components, software design, and operations</w:t>
+      </w:r>
+      <w:r>
+        <w:rPr>
+          <w:lang w:val="en-US"/>
+        </w:rPr>
+        <w:t>. [@</w:t>
+      </w:r>
+      <w:bookmarkStart w:id="0" w:name="_GoBack"/>
+      <w:bookmarkEnd w:id="0"/>
+      <w:r>
+        <w:t>6496852</w:t>
+      </w:r>
+      <w:r>
+        <w:t>]</w:t>
+      </w:r>
+    </w:p>
+    <w:p/>
     <w:p>
       <w:r>
         <w:t>I</w:t>
@@ -435,7 +464,6 @@
         <w:spacing w:after="0" w:line="240" w:lineRule="auto"/>
       </w:pPr>
       <w:r>
-        <w:lastRenderedPageBreak/>
         <w:t>Rapid application development and Gantt charts from CENG 216 Intro to Software Engineering,</w:t>
       </w:r>
     </w:p>
@@ -872,6 +900,7 @@
               <w:rPr>
                 <w:b/>
               </w:rPr>
+              <w:lastRenderedPageBreak/>
               <w:t>Labour Estimates</w:t>
             </w:r>
           </w:p>
@@ -1171,11 +1200,7 @@
               <w:spacing w:after="0" w:line="240" w:lineRule="auto"/>
             </w:pPr>
             <w:r>
-              <w:t xml:space="preserve">Acquiring components and writing progress </w:t>
-            </w:r>
-            <w:r>
-              <w:lastRenderedPageBreak/>
-              <w:t>report</w:t>
+              <w:t>Acquiring components and writing progress report</w:t>
             </w:r>
             <w:r>
               <w:t>.</w:t>
@@ -1195,7 +1220,6 @@
               <w:spacing w:after="0" w:line="240" w:lineRule="auto"/>
             </w:pPr>
             <w:r>
-              <w:lastRenderedPageBreak/>
               <w:t>9</w:t>
             </w:r>
           </w:p>
@@ -1236,7 +1260,6 @@
               <w:spacing w:after="0" w:line="240" w:lineRule="auto"/>
             </w:pPr>
             <w:r>
-              <w:lastRenderedPageBreak/>
               <w:t>Mechanical assembly and writing progress report.</w:t>
             </w:r>
             <w:r>
@@ -2260,6 +2283,7 @@
               <w:spacing w:after="0" w:line="240" w:lineRule="auto"/>
             </w:pPr>
             <w:r>
+              <w:lastRenderedPageBreak/>
               <w:t xml:space="preserve">Meet with </w:t>
             </w:r>
             <w:r>
@@ -2668,7 +2692,6 @@
               <w:spacing w:after="0" w:line="240" w:lineRule="auto"/>
             </w:pPr>
             <w:r>
-              <w:lastRenderedPageBreak/>
               <w:t>Saturday, April 9, 2016</w:t>
             </w:r>
           </w:p>
@@ -2700,7 +2723,6 @@
               <w:spacing w:after="0" w:line="240" w:lineRule="auto"/>
             </w:pPr>
             <w:r>
-              <w:lastRenderedPageBreak/>
               <w:t>Complete final report</w:t>
             </w:r>
             <w:r>
@@ -3465,6 +3487,7 @@
               <w:spacing w:after="0" w:line="240" w:lineRule="auto"/>
             </w:pPr>
             <w:r>
+              <w:lastRenderedPageBreak/>
               <w:t>Hardware</w:t>
             </w:r>
             <w:r>
@@ -3919,7 +3942,6 @@
               <w:rPr>
                 <w:i/>
               </w:rPr>
-              <w:lastRenderedPageBreak/>
               <w:t>Tax</w:t>
             </w:r>
           </w:p>
@@ -4182,153 +4204,9 @@
         <w:t>References</w:t>
       </w:r>
     </w:p>
-    <w:p>
-      <w:pPr>
-        <w:rPr>
-          <w:bCs/>
-        </w:rPr>
-      </w:pPr>
-      <w:r>
-        <w:rPr>
-          <w:bCs/>
-        </w:rPr>
-        <w:t xml:space="preserve">G. (1970, January 01). </w:t>
-      </w:r>
-      <w:proofErr w:type="gramStart"/>
-      <w:r>
-        <w:rPr>
-          <w:bCs/>
-        </w:rPr>
-        <w:t>Controlling toy quadcopter(s) with Arduino.</w:t>
-      </w:r>
-      <w:proofErr w:type="gramEnd"/>
-      <w:r>
-        <w:rPr>
-          <w:bCs/>
-        </w:rPr>
-        <w:t xml:space="preserve"> Retrieved January 10, 2017, from </w:t>
-      </w:r>
-      <w:hyperlink r:id="rId9" w:history="1">
-        <w:r>
-          <w:rPr>
-            <w:rStyle w:val="Hyperlink"/>
-            <w:bCs/>
-          </w:rPr>
-          <w:t>http://dzlsevilgeniuslair.blogspot.ca/2013/11/more-toy-quadcopter-hacking.html</w:t>
-        </w:r>
-      </w:hyperlink>
-    </w:p>
-    <w:p>
-      <w:pPr>
-        <w:rPr>
-          <w:bCs/>
-        </w:rPr>
-      </w:pPr>
-      <w:proofErr w:type="gramStart"/>
-      <w:r>
-        <w:rPr>
-          <w:bCs/>
-        </w:rPr>
-        <w:t>T. (</w:t>
-      </w:r>
-      <w:proofErr w:type="spellStart"/>
-      <w:r>
-        <w:rPr>
-          <w:bCs/>
-        </w:rPr>
-        <w:t>n.d.</w:t>
-      </w:r>
-      <w:proofErr w:type="spellEnd"/>
-      <w:r>
-        <w:rPr>
-          <w:bCs/>
-        </w:rPr>
-        <w:t>).</w:t>
-      </w:r>
-      <w:proofErr w:type="gramEnd"/>
-      <w:r>
-        <w:rPr>
-          <w:bCs/>
-        </w:rPr>
-        <w:t xml:space="preserve"> </w:t>
-      </w:r>
-      <w:proofErr w:type="gramStart"/>
-      <w:r>
-        <w:rPr>
-          <w:bCs/>
-        </w:rPr>
-        <w:t>NRF24L01 Transceiver Hookup Guide.</w:t>
-      </w:r>
-      <w:proofErr w:type="gramEnd"/>
-      <w:r>
-        <w:rPr>
-          <w:bCs/>
-        </w:rPr>
-        <w:t xml:space="preserve"> R</w:t>
-      </w:r>
-      <w:r>
-        <w:rPr>
-          <w:bCs/>
-        </w:rPr>
-        <w:t xml:space="preserve">etrieved January 10, 2017, from </w:t>
-      </w:r>
-      <w:hyperlink r:id="rId10" w:history="1">
-        <w:r>
-          <w:rPr>
-            <w:rStyle w:val="Hyperlink"/>
-            <w:bCs/>
-          </w:rPr>
-          <w:t>https://learn.sparkfun.com/tutorials/nrf24l01-transceiver-hookup-guide?_ga=1.133958408.74856784.1474242870</w:t>
-        </w:r>
-      </w:hyperlink>
-    </w:p>
-    <w:p>
-      <w:pPr>
-        <w:rPr>
-          <w:bCs/>
-        </w:rPr>
-      </w:pPr>
-      <w:r>
-        <w:rPr>
-          <w:bCs/>
-        </w:rPr>
-        <w:t xml:space="preserve">G. (2016, October 18). </w:t>
-      </w:r>
-      <w:proofErr w:type="spellStart"/>
-      <w:proofErr w:type="gramStart"/>
-      <w:r>
-        <w:rPr>
-          <w:bCs/>
-        </w:rPr>
-        <w:t>Goebish</w:t>
-      </w:r>
-      <w:proofErr w:type="spellEnd"/>
-      <w:r>
-        <w:rPr>
-          <w:bCs/>
-        </w:rPr>
-        <w:t>/nrf24_multipro.</w:t>
-      </w:r>
-      <w:proofErr w:type="gramEnd"/>
-      <w:r>
-        <w:rPr>
-          <w:bCs/>
-        </w:rPr>
-        <w:t xml:space="preserve"> Retrieved January 10, 2017, from </w:t>
-      </w:r>
-      <w:hyperlink r:id="rId11" w:history="1">
-        <w:r>
-          <w:rPr>
-            <w:rStyle w:val="Hyperlink"/>
-            <w:bCs/>
-          </w:rPr>
-          <w:t>https://github.com/goebish/nrf24_multipro</w:t>
-        </w:r>
-      </w:hyperlink>
-    </w:p>
     <w:p/>
     <w:sectPr>
-      <w:footerReference w:type="default" r:id="rId12"/>
+      <w:footerReference w:type="default" r:id="rId9"/>
       <w:pgSz w:w="12240" w:h="15840"/>
       <w:pgMar w:top="1440" w:right="1440" w:bottom="1440" w:left="1440" w:header="720" w:footer="720" w:gutter="0"/>
       <w:cols w:space="720"/>
@@ -7712,7 +7590,7 @@
   <a:extraClrSchemeLst/>
   <a:extLst>
     <a:ext uri="{05A4C25C-085E-4340-85A3-A5531E510DB2}">
-      <thm15:themeFamily xmlns:thm15="http://schemas.microsoft.com/office/thememl/2012/main" xmlns="" name="Office Theme" id="{62F939B6-93AF-4DB8-9C6B-D6C7DFDC589F}" vid="{4A3C46E8-61CC-4603-A589-7422A47A8E4A}"/>
+      <thm15:themeFamily xmlns="" xmlns:thm15="http://schemas.microsoft.com/office/thememl/2012/main" name="Office Theme" id="{62F939B6-93AF-4DB8-9C6B-D6C7DFDC589F}" vid="{4A3C46E8-61CC-4603-A589-7422A47A8E4A}"/>
     </a:ext>
   </a:extLst>
 </a:theme>

</xml_diff>